<commit_message>
added a space after nothing
</commit_message>
<xml_diff>
--- a/WesternRegionalWorkshop/Agenda2013.docx
+++ b/WesternRegionalWorkshop/Agenda2013.docx
@@ -14,6 +14,13 @@
       <w:r>
         <w:t>Reno, Nevada, May 14, 2013</w:t>
       </w:r>
+      <w:ins w:id="0" w:author="Janel Day" w:date="2013-05-10T15:42:00Z">
+        <w:r>
+          <w:t xml:space="preserve"> </w:t>
+        </w:r>
+      </w:ins>
+      <w:bookmarkStart w:id="1" w:name="_GoBack"/>
+      <w:bookmarkEnd w:id="1"/>
     </w:p>
     <w:p>
       <w:pPr>
@@ -131,7 +138,7 @@
       <w:r>
         <w:t xml:space="preserve"> Se</w:t>
       </w:r>
-      <w:ins w:id="0" w:author="Stephen Richard" w:date="2013-05-10T13:24:00Z">
+      <w:ins w:id="2" w:author="Stephen Richard" w:date="2013-05-10T13:24:00Z">
         <w:r>
           <w:t>r</w:t>
         </w:r>
@@ -140,13 +147,11 @@
         <w:t>ve</w:t>
       </w:r>
       <w:proofErr w:type="gramEnd"/>
-      <w:del w:id="1" w:author="Stephen Richard" w:date="2013-05-10T13:24:00Z">
+      <w:del w:id="3" w:author="Stephen Richard" w:date="2013-05-10T13:24:00Z">
         <w:r>
           <w:delText>r</w:delText>
         </w:r>
       </w:del>
-      <w:bookmarkStart w:id="2" w:name="_GoBack"/>
-      <w:bookmarkEnd w:id="2"/>
       <w:r>
         <w:t xml:space="preserve"> you own data and web services</w:t>
       </w:r>

</xml_diff>